<commit_message>
Ispravljena verzija baze podataka (v2)
</commit_message>
<xml_diff>
--- a/Dokumentacija/dijagrami/Baza podataka/Opis/Eventko - baza podataka v1.docx
+++ b/Dokumentacija/dijagrami/Baza podataka/Opis/Eventko - baza podataka v1.docx
@@ -8,7 +8,10 @@
         <w:jc w:val="center"/>
       </w:pPr>
       <w:r>
-        <w:t>EVENTKO – BAZA PODATAKA v1</w:t>
+        <w:t>EVENTKO – BAZA PODATAKA v</w:t>
+      </w:r>
+      <w:r>
+        <w:t>2</w:t>
       </w:r>
     </w:p>
     <w:p/>

</xml_diff>